<commit_message>
Brief interview financiën changed
</commit_message>
<xml_diff>
--- a/Brieven/Brief Interview NL Financien.docx
+++ b/Brieven/Brief Interview NL Financien.docx
@@ -401,6 +401,253 @@
           <w:lang w:eastAsia="nl-NL"/>
         </w:rPr>
       </w:pPr>
+    </w:p>
+    <w:p>
+      <w:r>
+        <w:t>----------------------------------------------------</w:t>
+      </w:r>
+    </w:p>
+    <w:p/>
+    <w:p>
+      <w:pPr>
+        <w:pStyle w:val="Normaalweb"/>
+        <w:spacing w:before="0" w:beforeAutospacing="0" w:after="0" w:afterAutospacing="0"/>
+        <w:rPr>
+          <w:rFonts w:ascii="Calibri" w:hAnsi="Calibri"/>
+          <w:color w:val="000000"/>
+          <w:sz w:val="22"/>
+          <w:szCs w:val="22"/>
+        </w:rPr>
+      </w:pPr>
+      <w:r>
+        <w:rPr>
+          <w:rFonts w:ascii="Calibri" w:hAnsi="Calibri"/>
+          <w:color w:val="000000"/>
+          <w:sz w:val="22"/>
+          <w:szCs w:val="22"/>
+        </w:rPr>
+        <w:t>Beste W. Vorselaars,</w:t>
+      </w:r>
+    </w:p>
+    <w:p>
+      <w:pPr>
+        <w:pStyle w:val="Normaalweb"/>
+        <w:spacing w:before="0" w:beforeAutospacing="0" w:after="0" w:afterAutospacing="0"/>
+        <w:rPr>
+          <w:rFonts w:ascii="Calibri" w:hAnsi="Calibri"/>
+          <w:color w:val="000000"/>
+          <w:sz w:val="22"/>
+          <w:szCs w:val="22"/>
+        </w:rPr>
+      </w:pPr>
+    </w:p>
+    <w:p>
+      <w:pPr>
+        <w:pStyle w:val="Normaalweb"/>
+        <w:spacing w:before="0" w:beforeAutospacing="0" w:after="0" w:afterAutospacing="0"/>
+        <w:rPr>
+          <w:rFonts w:ascii="Calibri" w:hAnsi="Calibri"/>
+          <w:color w:val="000000"/>
+          <w:sz w:val="22"/>
+          <w:szCs w:val="22"/>
+        </w:rPr>
+      </w:pPr>
+      <w:r>
+        <w:rPr>
+          <w:rFonts w:ascii="Calibri" w:hAnsi="Calibri"/>
+          <w:color w:val="000000"/>
+          <w:sz w:val="22"/>
+          <w:szCs w:val="22"/>
+        </w:rPr>
+        <w:t>In dit mailtje verstuur ik u de terugkoppeling van ons interview die we met u hebben gehad op donderdag 11-09-2014 om 10:30 t/m 11:00.</w:t>
+      </w:r>
+    </w:p>
+    <w:p>
+      <w:pPr>
+        <w:pStyle w:val="Normaalweb"/>
+        <w:spacing w:before="0" w:beforeAutospacing="0" w:after="0" w:afterAutospacing="0"/>
+        <w:rPr>
+          <w:rFonts w:ascii="Calibri" w:hAnsi="Calibri"/>
+          <w:color w:val="000000"/>
+          <w:sz w:val="22"/>
+          <w:szCs w:val="22"/>
+        </w:rPr>
+      </w:pPr>
+      <w:r>
+        <w:rPr>
+          <w:rFonts w:ascii="Calibri" w:hAnsi="Calibri"/>
+          <w:color w:val="000000"/>
+          <w:sz w:val="22"/>
+          <w:szCs w:val="22"/>
+        </w:rPr>
+        <w:t>​</w:t>
+      </w:r>
+    </w:p>
+    <w:p>
+      <w:pPr>
+        <w:pStyle w:val="Normaalweb"/>
+        <w:spacing w:before="0" w:beforeAutospacing="0" w:after="0" w:afterAutospacing="0"/>
+        <w:rPr>
+          <w:rFonts w:ascii="Calibri" w:hAnsi="Calibri"/>
+          <w:color w:val="000000"/>
+          <w:sz w:val="22"/>
+          <w:szCs w:val="22"/>
+        </w:rPr>
+      </w:pPr>
+    </w:p>
+    <w:p>
+      <w:pPr>
+        <w:pStyle w:val="Normaalweb"/>
+        <w:spacing w:before="0" w:beforeAutospacing="0" w:after="0" w:afterAutospacing="0"/>
+        <w:rPr>
+          <w:rFonts w:ascii="Calibri" w:hAnsi="Calibri"/>
+          <w:color w:val="000000"/>
+          <w:sz w:val="22"/>
+          <w:szCs w:val="22"/>
+        </w:rPr>
+      </w:pPr>
+      <w:r>
+        <w:rPr>
+          <w:rFonts w:ascii="Calibri" w:hAnsi="Calibri"/>
+          <w:color w:val="000000"/>
+          <w:sz w:val="22"/>
+          <w:szCs w:val="22"/>
+        </w:rPr>
+        <w:t>Met vriendelijke groet,</w:t>
+      </w:r>
+    </w:p>
+    <w:p>
+      <w:pPr>
+        <w:pStyle w:val="Normaalweb"/>
+        <w:spacing w:before="0" w:beforeAutospacing="0" w:after="0" w:afterAutospacing="0"/>
+        <w:rPr>
+          <w:rFonts w:ascii="Calibri" w:hAnsi="Calibri"/>
+          <w:color w:val="000000"/>
+          <w:sz w:val="22"/>
+          <w:szCs w:val="22"/>
+        </w:rPr>
+      </w:pPr>
+    </w:p>
+    <w:p>
+      <w:pPr>
+        <w:pStyle w:val="Normaalweb"/>
+        <w:spacing w:before="0" w:beforeAutospacing="0" w:after="0" w:afterAutospacing="0"/>
+        <w:rPr>
+          <w:rFonts w:ascii="Calibri" w:hAnsi="Calibri"/>
+          <w:color w:val="000000"/>
+          <w:sz w:val="22"/>
+          <w:szCs w:val="22"/>
+        </w:rPr>
+      </w:pPr>
+      <w:r>
+        <w:rPr>
+          <w:rFonts w:ascii="Calibri" w:hAnsi="Calibri"/>
+          <w:color w:val="000000"/>
+          <w:sz w:val="22"/>
+          <w:szCs w:val="22"/>
+        </w:rPr>
+        <w:t>K. Ly</w:t>
+      </w:r>
+    </w:p>
+    <w:p>
+      <w:pPr>
+        <w:pStyle w:val="Normaalweb"/>
+        <w:spacing w:before="0" w:beforeAutospacing="0" w:after="0" w:afterAutospacing="0"/>
+        <w:rPr>
+          <w:rFonts w:ascii="Calibri" w:hAnsi="Calibri"/>
+          <w:color w:val="000000"/>
+          <w:sz w:val="22"/>
+          <w:szCs w:val="22"/>
+        </w:rPr>
+      </w:pPr>
+      <w:r>
+        <w:rPr>
+          <w:rFonts w:ascii="Calibri" w:hAnsi="Calibri"/>
+          <w:color w:val="000000"/>
+          <w:sz w:val="22"/>
+          <w:szCs w:val="22"/>
+        </w:rPr>
+        <w:t>P. Hoek</w:t>
+      </w:r>
+    </w:p>
+    <w:p>
+      <w:pPr>
+        <w:pStyle w:val="Normaalweb"/>
+        <w:spacing w:before="0" w:beforeAutospacing="0" w:after="0" w:afterAutospacing="0"/>
+        <w:rPr>
+          <w:rFonts w:ascii="Calibri" w:hAnsi="Calibri"/>
+          <w:color w:val="000000"/>
+          <w:sz w:val="22"/>
+          <w:szCs w:val="22"/>
+        </w:rPr>
+      </w:pPr>
+      <w:r>
+        <w:rPr>
+          <w:rFonts w:ascii="Calibri" w:hAnsi="Calibri"/>
+          <w:color w:val="000000"/>
+          <w:sz w:val="22"/>
+          <w:szCs w:val="22"/>
+        </w:rPr>
+        <w:t>M. Havermans</w:t>
+      </w:r>
+    </w:p>
+    <w:p>
+      <w:pPr>
+        <w:pStyle w:val="Normaalweb"/>
+        <w:spacing w:before="0" w:beforeAutospacing="0" w:after="0" w:afterAutospacing="0"/>
+        <w:rPr>
+          <w:rFonts w:ascii="Calibri" w:hAnsi="Calibri"/>
+          <w:color w:val="000000"/>
+          <w:sz w:val="22"/>
+          <w:szCs w:val="22"/>
+        </w:rPr>
+      </w:pPr>
+    </w:p>
+    <w:p>
+      <w:pPr>
+        <w:pStyle w:val="Normaalweb"/>
+        <w:spacing w:before="0" w:beforeAutospacing="0" w:after="0" w:afterAutospacing="0"/>
+        <w:rPr>
+          <w:rFonts w:ascii="Calibri" w:hAnsi="Calibri"/>
+          <w:color w:val="000000"/>
+          <w:sz w:val="22"/>
+          <w:szCs w:val="22"/>
+        </w:rPr>
+      </w:pPr>
+    </w:p>
+    <w:p>
+      <w:pPr>
+        <w:pStyle w:val="Normaalweb"/>
+        <w:spacing w:before="0" w:beforeAutospacing="0" w:after="0" w:afterAutospacing="0"/>
+        <w:rPr>
+          <w:rFonts w:ascii="Calibri" w:hAnsi="Calibri"/>
+          <w:color w:val="000000"/>
+          <w:sz w:val="22"/>
+          <w:szCs w:val="22"/>
+        </w:rPr>
+      </w:pPr>
+    </w:p>
+    <w:p>
+      <w:pPr>
+        <w:pStyle w:val="Normaalweb"/>
+        <w:spacing w:before="0" w:beforeAutospacing="0" w:after="0" w:afterAutospacing="0"/>
+        <w:rPr>
+          <w:rFonts w:ascii="Calibri" w:hAnsi="Calibri"/>
+          <w:color w:val="000000"/>
+          <w:sz w:val="22"/>
+          <w:szCs w:val="22"/>
+        </w:rPr>
+      </w:pPr>
+      <w:r>
+        <w:rPr>
+          <w:rFonts w:ascii="Calibri" w:hAnsi="Calibri"/>
+          <w:color w:val="000000"/>
+          <w:sz w:val="22"/>
+          <w:szCs w:val="22"/>
+          <w:shd w:val="clear" w:color="auto" w:fill="FFFFFF"/>
+        </w:rPr>
+        <w:t>Zie de bijlage voor het verslag</w:t>
+      </w:r>
     </w:p>
     <w:p/>
     <w:sectPr>
@@ -601,6 +848,23 @@
     <w:uiPriority w:val="99"/>
     <w:semiHidden/>
     <w:unhideWhenUsed/>
+  </w:style>
+  <w:style w:type="paragraph" w:styleId="Normaalweb">
+    <w:name w:val="Normal (Web)"/>
+    <w:basedOn w:val="Standaard"/>
+    <w:uiPriority w:val="99"/>
+    <w:semiHidden/>
+    <w:unhideWhenUsed/>
+    <w:rsid w:val="00486604"/>
+    <w:pPr>
+      <w:spacing w:before="100" w:beforeAutospacing="1" w:after="100" w:afterAutospacing="1" w:line="240" w:lineRule="auto"/>
+    </w:pPr>
+    <w:rPr>
+      <w:rFonts w:ascii="Times New Roman" w:eastAsia="Times New Roman" w:hAnsi="Times New Roman" w:cs="Times New Roman"/>
+      <w:sz w:val="24"/>
+      <w:szCs w:val="24"/>
+      <w:lang w:eastAsia="nl-NL"/>
+    </w:rPr>
   </w:style>
 </w:styles>
 </file>

</xml_diff>

<commit_message>
Brief agenda en planning aangepast
</commit_message>
<xml_diff>
--- a/Brieven/Brief Interview NL Financien.docx
+++ b/Brieven/Brief Interview NL Financien.docx
@@ -219,235 +219,6 @@
     </w:p>
     <w:p>
       <w:pPr>
-        <w:shd w:val="clear" w:color="auto" w:fill="FFFFFF"/>
-        <w:spacing w:after="0" w:line="240" w:lineRule="auto"/>
-        <w:rPr>
-          <w:rFonts w:ascii="Calibri" w:eastAsia="Times New Roman" w:hAnsi="Calibri" w:cs="Times New Roman"/>
-          <w:color w:val="1F497D"/>
-          <w:lang w:eastAsia="nl-NL"/>
-        </w:rPr>
-      </w:pPr>
-    </w:p>
-    <w:p>
-      <w:pPr>
-        <w:shd w:val="clear" w:color="auto" w:fill="FFFFFF"/>
-        <w:spacing w:after="0" w:line="240" w:lineRule="auto"/>
-        <w:rPr>
-          <w:rFonts w:ascii="Calibri" w:eastAsia="Times New Roman" w:hAnsi="Calibri" w:cs="Times New Roman"/>
-          <w:color w:val="1F497D"/>
-          <w:lang w:eastAsia="nl-NL"/>
-        </w:rPr>
-      </w:pPr>
-      <w:r>
-        <w:rPr>
-          <w:rFonts w:ascii="Calibri" w:eastAsia="Times New Roman" w:hAnsi="Calibri" w:cs="Times New Roman"/>
-          <w:color w:val="1F497D"/>
-          <w:lang w:eastAsia="nl-NL"/>
-        </w:rPr>
-        <w:t>------------------------------------------------------------</w:t>
-      </w:r>
-    </w:p>
-    <w:p>
-      <w:pPr>
-        <w:shd w:val="clear" w:color="auto" w:fill="FFFFFF"/>
-        <w:spacing w:after="0" w:line="240" w:lineRule="auto"/>
-        <w:rPr>
-          <w:rFonts w:ascii="Calibri" w:eastAsia="Times New Roman" w:hAnsi="Calibri" w:cs="Times New Roman"/>
-          <w:color w:val="1F497D"/>
-          <w:lang w:eastAsia="nl-NL"/>
-        </w:rPr>
-      </w:pPr>
-    </w:p>
-    <w:p>
-      <w:pPr>
-        <w:shd w:val="clear" w:color="auto" w:fill="FFFFFF"/>
-        <w:spacing w:after="0" w:line="240" w:lineRule="auto"/>
-        <w:rPr>
-          <w:rFonts w:ascii="Tahoma" w:eastAsia="Times New Roman" w:hAnsi="Tahoma" w:cs="Tahoma"/>
-          <w:color w:val="212121"/>
-          <w:sz w:val="24"/>
-          <w:szCs w:val="24"/>
-          <w:lang w:eastAsia="nl-NL"/>
-        </w:rPr>
-      </w:pPr>
-      <w:r>
-        <w:rPr>
-          <w:rFonts w:ascii="Calibri" w:eastAsia="Times New Roman" w:hAnsi="Calibri" w:cs="Times New Roman"/>
-          <w:color w:val="1F497D"/>
-          <w:lang w:eastAsia="nl-NL"/>
-        </w:rPr>
-        <w:t>Geachte Heren,</w:t>
-      </w:r>
-      <w:bookmarkEnd w:id="0"/>
-    </w:p>
-    <w:p>
-      <w:pPr>
-        <w:shd w:val="clear" w:color="auto" w:fill="FFFFFF"/>
-        <w:spacing w:after="0" w:line="240" w:lineRule="auto"/>
-        <w:rPr>
-          <w:rFonts w:ascii="Tahoma" w:eastAsia="Times New Roman" w:hAnsi="Tahoma" w:cs="Tahoma"/>
-          <w:color w:val="212121"/>
-          <w:sz w:val="24"/>
-          <w:szCs w:val="24"/>
-          <w:lang w:eastAsia="nl-NL"/>
-        </w:rPr>
-      </w:pPr>
-      <w:r>
-        <w:rPr>
-          <w:rFonts w:ascii="Calibri" w:eastAsia="Times New Roman" w:hAnsi="Calibri" w:cs="Times New Roman"/>
-          <w:color w:val="1F497D"/>
-          <w:lang w:eastAsia="nl-NL"/>
-        </w:rPr>
-        <w:t> </w:t>
-      </w:r>
-    </w:p>
-    <w:p>
-      <w:pPr>
-        <w:shd w:val="clear" w:color="auto" w:fill="FFFFFF"/>
-        <w:spacing w:after="0" w:line="240" w:lineRule="auto"/>
-        <w:rPr>
-          <w:rFonts w:ascii="Tahoma" w:eastAsia="Times New Roman" w:hAnsi="Tahoma" w:cs="Tahoma"/>
-          <w:color w:val="212121"/>
-          <w:sz w:val="24"/>
-          <w:szCs w:val="24"/>
-          <w:lang w:eastAsia="nl-NL"/>
-        </w:rPr>
-      </w:pPr>
-      <w:r>
-        <w:rPr>
-          <w:rFonts w:ascii="Calibri" w:eastAsia="Times New Roman" w:hAnsi="Calibri" w:cs="Times New Roman"/>
-          <w:color w:val="1F497D"/>
-          <w:lang w:eastAsia="nl-NL"/>
-        </w:rPr>
-        <w:t>Hartelijk dank voor jullie uitnodiging.</w:t>
-      </w:r>
-    </w:p>
-    <w:p>
-      <w:pPr>
-        <w:shd w:val="clear" w:color="auto" w:fill="FFFFFF"/>
-        <w:spacing w:after="0" w:line="240" w:lineRule="auto"/>
-        <w:rPr>
-          <w:rFonts w:ascii="Tahoma" w:eastAsia="Times New Roman" w:hAnsi="Tahoma" w:cs="Tahoma"/>
-          <w:color w:val="212121"/>
-          <w:sz w:val="24"/>
-          <w:szCs w:val="24"/>
-          <w:lang w:eastAsia="nl-NL"/>
-        </w:rPr>
-      </w:pPr>
-      <w:r>
-        <w:rPr>
-          <w:rFonts w:ascii="Calibri" w:eastAsia="Times New Roman" w:hAnsi="Calibri" w:cs="Times New Roman"/>
-          <w:color w:val="1F497D"/>
-          <w:lang w:eastAsia="nl-NL"/>
-        </w:rPr>
-        <w:t>Mij zou het beste uitkomen op donderdag 11 september 2014 om 10:30-11:00 uur in ruimte BN0330.</w:t>
-      </w:r>
-    </w:p>
-    <w:p>
-      <w:pPr>
-        <w:shd w:val="clear" w:color="auto" w:fill="FFFFFF"/>
-        <w:spacing w:after="0" w:line="240" w:lineRule="auto"/>
-        <w:rPr>
-          <w:rFonts w:ascii="Tahoma" w:eastAsia="Times New Roman" w:hAnsi="Tahoma" w:cs="Tahoma"/>
-          <w:color w:val="212121"/>
-          <w:sz w:val="24"/>
-          <w:szCs w:val="24"/>
-          <w:lang w:eastAsia="nl-NL"/>
-        </w:rPr>
-      </w:pPr>
-      <w:r>
-        <w:rPr>
-          <w:rFonts w:ascii="Calibri" w:eastAsia="Times New Roman" w:hAnsi="Calibri" w:cs="Times New Roman"/>
-          <w:color w:val="1F497D"/>
-          <w:lang w:eastAsia="nl-NL"/>
-        </w:rPr>
-        <w:t>In de bijlage heb ik nog extra informatie geplaatst ter voorbereiding op het project.</w:t>
-      </w:r>
-    </w:p>
-    <w:p>
-      <w:pPr>
-        <w:shd w:val="clear" w:color="auto" w:fill="FFFFFF"/>
-        <w:spacing w:after="0" w:line="240" w:lineRule="auto"/>
-        <w:rPr>
-          <w:rFonts w:ascii="Tahoma" w:eastAsia="Times New Roman" w:hAnsi="Tahoma" w:cs="Tahoma"/>
-          <w:color w:val="212121"/>
-          <w:sz w:val="24"/>
-          <w:szCs w:val="24"/>
-          <w:lang w:eastAsia="nl-NL"/>
-        </w:rPr>
-      </w:pPr>
-      <w:r>
-        <w:rPr>
-          <w:rFonts w:ascii="Calibri" w:eastAsia="Times New Roman" w:hAnsi="Calibri" w:cs="Times New Roman"/>
-          <w:color w:val="1F497D"/>
-          <w:lang w:eastAsia="nl-NL"/>
-        </w:rPr>
-        <w:t> </w:t>
-      </w:r>
-    </w:p>
-    <w:p>
-      <w:pPr>
-        <w:shd w:val="clear" w:color="auto" w:fill="FFFFFF"/>
-        <w:spacing w:after="0" w:line="240" w:lineRule="auto"/>
-        <w:rPr>
-          <w:rFonts w:ascii="Tahoma" w:eastAsia="Times New Roman" w:hAnsi="Tahoma" w:cs="Tahoma"/>
-          <w:color w:val="212121"/>
-          <w:sz w:val="24"/>
-          <w:szCs w:val="24"/>
-          <w:lang w:eastAsia="nl-NL"/>
-        </w:rPr>
-      </w:pPr>
-      <w:r>
-        <w:rPr>
-          <w:rFonts w:ascii="Calibri" w:eastAsia="Times New Roman" w:hAnsi="Calibri" w:cs="Times New Roman"/>
-          <w:color w:val="1F497D"/>
-          <w:lang w:eastAsia="nl-NL"/>
-        </w:rPr>
-        <w:t>Met vriendelijke groet,</w:t>
-      </w:r>
-    </w:p>
-    <w:p>
-      <w:pPr>
-        <w:shd w:val="clear" w:color="auto" w:fill="FFFFFF"/>
-        <w:spacing w:after="0" w:line="240" w:lineRule="auto"/>
-        <w:rPr>
-          <w:rFonts w:ascii="Tahoma" w:eastAsia="Times New Roman" w:hAnsi="Tahoma" w:cs="Tahoma"/>
-          <w:color w:val="212121"/>
-          <w:sz w:val="24"/>
-          <w:szCs w:val="24"/>
-          <w:lang w:eastAsia="nl-NL"/>
-        </w:rPr>
-      </w:pPr>
-      <w:r>
-        <w:rPr>
-          <w:rFonts w:ascii="Calibri" w:eastAsia="Times New Roman" w:hAnsi="Calibri" w:cs="Times New Roman"/>
-          <w:color w:val="1F497D"/>
-          <w:lang w:eastAsia="nl-NL"/>
-        </w:rPr>
-        <w:t> </w:t>
-      </w:r>
-    </w:p>
-    <w:p>
-      <w:pPr>
-        <w:shd w:val="clear" w:color="auto" w:fill="FFFFFF"/>
-        <w:spacing w:after="0" w:line="240" w:lineRule="auto"/>
-        <w:rPr>
-          <w:rFonts w:ascii="Calibri" w:eastAsia="Times New Roman" w:hAnsi="Calibri" w:cs="Times New Roman"/>
-          <w:color w:val="1F497D"/>
-          <w:lang w:eastAsia="nl-NL"/>
-        </w:rPr>
-      </w:pPr>
-      <w:r>
-        <w:rPr>
-          <w:rFonts w:ascii="Calibri" w:eastAsia="Times New Roman" w:hAnsi="Calibri" w:cs="Times New Roman"/>
-          <w:color w:val="1F497D"/>
-          <w:lang w:eastAsia="nl-NL"/>
-        </w:rPr>
-        <w:t>W. Vorselaars</w:t>
-      </w:r>
-    </w:p>
-    <w:p>
-      <w:pPr>
         <w:pBdr>
           <w:bottom w:val="single" w:sz="6" w:space="1" w:color="auto"/>
         </w:pBdr>
@@ -484,6 +255,230 @@
     </w:p>
     <w:p>
       <w:pPr>
+        <w:shd w:val="clear" w:color="auto" w:fill="FFFFFF"/>
+        <w:spacing w:after="0" w:line="240" w:lineRule="auto"/>
+        <w:rPr>
+          <w:rFonts w:ascii="Tahoma" w:eastAsia="Times New Roman" w:hAnsi="Tahoma" w:cs="Tahoma"/>
+          <w:color w:val="212121"/>
+          <w:sz w:val="24"/>
+          <w:szCs w:val="24"/>
+          <w:lang w:eastAsia="nl-NL"/>
+        </w:rPr>
+      </w:pPr>
+      <w:r>
+        <w:rPr>
+          <w:rFonts w:ascii="Calibri" w:eastAsia="Times New Roman" w:hAnsi="Calibri" w:cs="Times New Roman"/>
+          <w:color w:val="1F497D"/>
+          <w:lang w:eastAsia="nl-NL"/>
+        </w:rPr>
+        <w:t>Geachte Heren,</w:t>
+      </w:r>
+      <w:bookmarkEnd w:id="0"/>
+    </w:p>
+    <w:p>
+      <w:pPr>
+        <w:shd w:val="clear" w:color="auto" w:fill="FFFFFF"/>
+        <w:spacing w:after="0" w:line="240" w:lineRule="auto"/>
+        <w:rPr>
+          <w:rFonts w:ascii="Tahoma" w:eastAsia="Times New Roman" w:hAnsi="Tahoma" w:cs="Tahoma"/>
+          <w:color w:val="212121"/>
+          <w:sz w:val="24"/>
+          <w:szCs w:val="24"/>
+          <w:lang w:eastAsia="nl-NL"/>
+        </w:rPr>
+      </w:pPr>
+      <w:r>
+        <w:rPr>
+          <w:rFonts w:ascii="Calibri" w:eastAsia="Times New Roman" w:hAnsi="Calibri" w:cs="Times New Roman"/>
+          <w:color w:val="1F497D"/>
+          <w:lang w:eastAsia="nl-NL"/>
+        </w:rPr>
+        <w:t> </w:t>
+      </w:r>
+    </w:p>
+    <w:p>
+      <w:pPr>
+        <w:shd w:val="clear" w:color="auto" w:fill="FFFFFF"/>
+        <w:spacing w:after="0" w:line="240" w:lineRule="auto"/>
+        <w:rPr>
+          <w:rFonts w:ascii="Tahoma" w:eastAsia="Times New Roman" w:hAnsi="Tahoma" w:cs="Tahoma"/>
+          <w:color w:val="212121"/>
+          <w:sz w:val="24"/>
+          <w:szCs w:val="24"/>
+          <w:lang w:eastAsia="nl-NL"/>
+        </w:rPr>
+      </w:pPr>
+      <w:r>
+        <w:rPr>
+          <w:rFonts w:ascii="Calibri" w:eastAsia="Times New Roman" w:hAnsi="Calibri" w:cs="Times New Roman"/>
+          <w:color w:val="1F497D"/>
+          <w:lang w:eastAsia="nl-NL"/>
+        </w:rPr>
+        <w:t>Hartelijk dank voor jullie uitnodiging.</w:t>
+      </w:r>
+    </w:p>
+    <w:p>
+      <w:pPr>
+        <w:shd w:val="clear" w:color="auto" w:fill="FFFFFF"/>
+        <w:spacing w:after="0" w:line="240" w:lineRule="auto"/>
+        <w:rPr>
+          <w:rFonts w:ascii="Tahoma" w:eastAsia="Times New Roman" w:hAnsi="Tahoma" w:cs="Tahoma"/>
+          <w:color w:val="212121"/>
+          <w:sz w:val="24"/>
+          <w:szCs w:val="24"/>
+          <w:lang w:eastAsia="nl-NL"/>
+        </w:rPr>
+      </w:pPr>
+      <w:r>
+        <w:rPr>
+          <w:rFonts w:ascii="Calibri" w:eastAsia="Times New Roman" w:hAnsi="Calibri" w:cs="Times New Roman"/>
+          <w:color w:val="1F497D"/>
+          <w:lang w:eastAsia="nl-NL"/>
+        </w:rPr>
+        <w:t>Mij zou het beste uitkomen op donderdag 11 september 2014 om 10:30-11:00 uur in ruimte BN0330.</w:t>
+      </w:r>
+    </w:p>
+    <w:p>
+      <w:pPr>
+        <w:shd w:val="clear" w:color="auto" w:fill="FFFFFF"/>
+        <w:spacing w:after="0" w:line="240" w:lineRule="auto"/>
+        <w:rPr>
+          <w:rFonts w:ascii="Tahoma" w:eastAsia="Times New Roman" w:hAnsi="Tahoma" w:cs="Tahoma"/>
+          <w:color w:val="212121"/>
+          <w:sz w:val="24"/>
+          <w:szCs w:val="24"/>
+          <w:lang w:eastAsia="nl-NL"/>
+        </w:rPr>
+      </w:pPr>
+      <w:r>
+        <w:rPr>
+          <w:rFonts w:ascii="Calibri" w:eastAsia="Times New Roman" w:hAnsi="Calibri" w:cs="Times New Roman"/>
+          <w:color w:val="1F497D"/>
+          <w:lang w:eastAsia="nl-NL"/>
+        </w:rPr>
+        <w:t>In de bijlage heb ik nog extra informatie geplaatst ter voorbereiding op het project.</w:t>
+      </w:r>
+    </w:p>
+    <w:p>
+      <w:pPr>
+        <w:shd w:val="clear" w:color="auto" w:fill="FFFFFF"/>
+        <w:spacing w:after="0" w:line="240" w:lineRule="auto"/>
+        <w:rPr>
+          <w:rFonts w:ascii="Tahoma" w:eastAsia="Times New Roman" w:hAnsi="Tahoma" w:cs="Tahoma"/>
+          <w:color w:val="212121"/>
+          <w:sz w:val="24"/>
+          <w:szCs w:val="24"/>
+          <w:lang w:eastAsia="nl-NL"/>
+        </w:rPr>
+      </w:pPr>
+      <w:r>
+        <w:rPr>
+          <w:rFonts w:ascii="Calibri" w:eastAsia="Times New Roman" w:hAnsi="Calibri" w:cs="Times New Roman"/>
+          <w:color w:val="1F497D"/>
+          <w:lang w:eastAsia="nl-NL"/>
+        </w:rPr>
+        <w:t> </w:t>
+      </w:r>
+    </w:p>
+    <w:p>
+      <w:pPr>
+        <w:shd w:val="clear" w:color="auto" w:fill="FFFFFF"/>
+        <w:spacing w:after="0" w:line="240" w:lineRule="auto"/>
+        <w:rPr>
+          <w:rFonts w:ascii="Tahoma" w:eastAsia="Times New Roman" w:hAnsi="Tahoma" w:cs="Tahoma"/>
+          <w:color w:val="212121"/>
+          <w:sz w:val="24"/>
+          <w:szCs w:val="24"/>
+          <w:lang w:eastAsia="nl-NL"/>
+        </w:rPr>
+      </w:pPr>
+      <w:r>
+        <w:rPr>
+          <w:rFonts w:ascii="Calibri" w:eastAsia="Times New Roman" w:hAnsi="Calibri" w:cs="Times New Roman"/>
+          <w:color w:val="1F497D"/>
+          <w:lang w:eastAsia="nl-NL"/>
+        </w:rPr>
+        <w:t>Met vriendelijke groet,</w:t>
+      </w:r>
+    </w:p>
+    <w:p>
+      <w:pPr>
+        <w:shd w:val="clear" w:color="auto" w:fill="FFFFFF"/>
+        <w:spacing w:after="0" w:line="240" w:lineRule="auto"/>
+        <w:rPr>
+          <w:rFonts w:ascii="Tahoma" w:eastAsia="Times New Roman" w:hAnsi="Tahoma" w:cs="Tahoma"/>
+          <w:color w:val="212121"/>
+          <w:sz w:val="24"/>
+          <w:szCs w:val="24"/>
+          <w:lang w:eastAsia="nl-NL"/>
+        </w:rPr>
+      </w:pPr>
+      <w:r>
+        <w:rPr>
+          <w:rFonts w:ascii="Calibri" w:eastAsia="Times New Roman" w:hAnsi="Calibri" w:cs="Times New Roman"/>
+          <w:color w:val="1F497D"/>
+          <w:lang w:eastAsia="nl-NL"/>
+        </w:rPr>
+        <w:t> </w:t>
+      </w:r>
+    </w:p>
+    <w:p>
+      <w:pPr>
+        <w:shd w:val="clear" w:color="auto" w:fill="FFFFFF"/>
+        <w:spacing w:after="0" w:line="240" w:lineRule="auto"/>
+        <w:rPr>
+          <w:rFonts w:ascii="Calibri" w:eastAsia="Times New Roman" w:hAnsi="Calibri" w:cs="Times New Roman"/>
+          <w:color w:val="1F497D"/>
+          <w:lang w:eastAsia="nl-NL"/>
+        </w:rPr>
+      </w:pPr>
+      <w:r>
+        <w:rPr>
+          <w:rFonts w:ascii="Calibri" w:eastAsia="Times New Roman" w:hAnsi="Calibri" w:cs="Times New Roman"/>
+          <w:color w:val="1F497D"/>
+          <w:lang w:eastAsia="nl-NL"/>
+        </w:rPr>
+        <w:t>W. Vorselaars</w:t>
+      </w:r>
+    </w:p>
+    <w:p>
+      <w:pPr>
+        <w:pBdr>
+          <w:bottom w:val="single" w:sz="6" w:space="1" w:color="auto"/>
+        </w:pBdr>
+        <w:shd w:val="clear" w:color="auto" w:fill="FFFFFF"/>
+        <w:spacing w:after="0" w:line="240" w:lineRule="auto"/>
+        <w:rPr>
+          <w:rFonts w:ascii="Calibri" w:eastAsia="Times New Roman" w:hAnsi="Calibri" w:cs="Times New Roman"/>
+          <w:color w:val="1F497D"/>
+          <w:lang w:eastAsia="nl-NL"/>
+        </w:rPr>
+      </w:pPr>
+    </w:p>
+    <w:p>
+      <w:pPr>
+        <w:shd w:val="clear" w:color="auto" w:fill="FFFFFF"/>
+        <w:spacing w:after="0" w:line="240" w:lineRule="auto"/>
+        <w:rPr>
+          <w:rFonts w:ascii="Calibri" w:eastAsia="Times New Roman" w:hAnsi="Calibri" w:cs="Times New Roman"/>
+          <w:color w:val="1F497D"/>
+          <w:lang w:eastAsia="nl-NL"/>
+        </w:rPr>
+      </w:pPr>
+    </w:p>
+    <w:p>
+      <w:pPr>
+        <w:shd w:val="clear" w:color="auto" w:fill="FFFFFF"/>
+        <w:spacing w:after="0" w:line="240" w:lineRule="auto"/>
+        <w:rPr>
+          <w:rFonts w:ascii="Calibri" w:eastAsia="Times New Roman" w:hAnsi="Calibri" w:cs="Times New Roman"/>
+          <w:color w:val="1F497D"/>
+          <w:lang w:eastAsia="nl-NL"/>
+        </w:rPr>
+      </w:pPr>
+    </w:p>
+    <w:p>
+      <w:pPr>
         <w:spacing w:after="0" w:line="240" w:lineRule="auto"/>
         <w:rPr>
           <w:rFonts w:ascii="Calibri" w:eastAsia="Times New Roman" w:hAnsi="Calibri" w:cs="Times New Roman"/>
@@ -651,10 +646,227 @@
           <w:lang w:eastAsia="nl-NL"/>
         </w:rPr>
       </w:pPr>
+    </w:p>
+    <w:p/>
+    <w:p/>
+    <w:p/>
+    <w:p/>
+    <w:p/>
+    <w:p>
+      <w:pPr>
+        <w:shd w:val="clear" w:color="auto" w:fill="FFFFFF"/>
+        <w:spacing w:after="0" w:line="240" w:lineRule="auto"/>
+        <w:rPr>
+          <w:rFonts w:ascii="Tahoma" w:eastAsia="Times New Roman" w:hAnsi="Tahoma" w:cs="Tahoma"/>
+          <w:color w:val="212121"/>
+          <w:sz w:val="24"/>
+          <w:szCs w:val="24"/>
+          <w:lang w:eastAsia="nl-NL"/>
+        </w:rPr>
+      </w:pPr>
+      <w:r>
+        <w:rPr>
+          <w:rFonts w:ascii="Calibri" w:eastAsia="Times New Roman" w:hAnsi="Calibri" w:cs="Times New Roman"/>
+          <w:color w:val="1F497D"/>
+          <w:lang w:eastAsia="nl-NL"/>
+        </w:rPr>
+        <w:lastRenderedPageBreak/>
+        <w:t>Geachte Heren,</w:t>
+      </w:r>
+    </w:p>
+    <w:p>
+      <w:pPr>
+        <w:shd w:val="clear" w:color="auto" w:fill="FFFFFF"/>
+        <w:spacing w:after="0" w:line="240" w:lineRule="auto"/>
+        <w:rPr>
+          <w:rFonts w:ascii="Tahoma" w:eastAsia="Times New Roman" w:hAnsi="Tahoma" w:cs="Tahoma"/>
+          <w:color w:val="212121"/>
+          <w:sz w:val="24"/>
+          <w:szCs w:val="24"/>
+          <w:lang w:eastAsia="nl-NL"/>
+        </w:rPr>
+      </w:pPr>
+      <w:r>
+        <w:rPr>
+          <w:rFonts w:ascii="Calibri" w:eastAsia="Times New Roman" w:hAnsi="Calibri" w:cs="Times New Roman"/>
+          <w:color w:val="1F497D"/>
+          <w:lang w:eastAsia="nl-NL"/>
+        </w:rPr>
+        <w:t> </w:t>
+      </w:r>
+    </w:p>
+    <w:p>
+      <w:pPr>
+        <w:shd w:val="clear" w:color="auto" w:fill="FFFFFF"/>
+        <w:spacing w:after="0" w:line="240" w:lineRule="auto"/>
+        <w:rPr>
+          <w:rFonts w:ascii="Tahoma" w:eastAsia="Times New Roman" w:hAnsi="Tahoma" w:cs="Tahoma"/>
+          <w:color w:val="212121"/>
+          <w:sz w:val="24"/>
+          <w:szCs w:val="24"/>
+          <w:lang w:eastAsia="nl-NL"/>
+        </w:rPr>
+      </w:pPr>
+      <w:r>
+        <w:rPr>
+          <w:rFonts w:ascii="Calibri" w:eastAsia="Times New Roman" w:hAnsi="Calibri" w:cs="Times New Roman"/>
+          <w:color w:val="1F497D"/>
+          <w:lang w:eastAsia="nl-NL"/>
+        </w:rPr>
+        <w:t>Uw verslagleggen bevat geen onjuistheden.</w:t>
+      </w:r>
+    </w:p>
+    <w:p>
+      <w:pPr>
+        <w:shd w:val="clear" w:color="auto" w:fill="FFFFFF"/>
+        <w:spacing w:after="0" w:line="240" w:lineRule="auto"/>
+        <w:rPr>
+          <w:rFonts w:ascii="Tahoma" w:eastAsia="Times New Roman" w:hAnsi="Tahoma" w:cs="Tahoma"/>
+          <w:color w:val="212121"/>
+          <w:sz w:val="24"/>
+          <w:szCs w:val="24"/>
+          <w:lang w:eastAsia="nl-NL"/>
+        </w:rPr>
+      </w:pPr>
+      <w:r>
+        <w:rPr>
+          <w:rFonts w:ascii="Calibri" w:eastAsia="Times New Roman" w:hAnsi="Calibri" w:cs="Times New Roman"/>
+          <w:color w:val="1F497D"/>
+          <w:lang w:eastAsia="nl-NL"/>
+        </w:rPr>
+        <w:t>Succes met het uitrollen van het project,</w:t>
+      </w:r>
+    </w:p>
+    <w:p>
+      <w:pPr>
+        <w:shd w:val="clear" w:color="auto" w:fill="FFFFFF"/>
+        <w:spacing w:after="0" w:line="240" w:lineRule="auto"/>
+        <w:rPr>
+          <w:rFonts w:ascii="Tahoma" w:eastAsia="Times New Roman" w:hAnsi="Tahoma" w:cs="Tahoma"/>
+          <w:color w:val="212121"/>
+          <w:sz w:val="24"/>
+          <w:szCs w:val="24"/>
+          <w:lang w:eastAsia="nl-NL"/>
+        </w:rPr>
+      </w:pPr>
+      <w:r>
+        <w:rPr>
+          <w:rFonts w:ascii="Calibri" w:eastAsia="Times New Roman" w:hAnsi="Calibri" w:cs="Times New Roman"/>
+          <w:color w:val="1F497D"/>
+          <w:lang w:eastAsia="nl-NL"/>
+        </w:rPr>
+        <w:t> </w:t>
+      </w:r>
+    </w:p>
+    <w:p>
+      <w:pPr>
+        <w:shd w:val="clear" w:color="auto" w:fill="FFFFFF"/>
+        <w:spacing w:after="0" w:line="240" w:lineRule="auto"/>
+        <w:rPr>
+          <w:rFonts w:ascii="Tahoma" w:eastAsia="Times New Roman" w:hAnsi="Tahoma" w:cs="Tahoma"/>
+          <w:color w:val="212121"/>
+          <w:sz w:val="24"/>
+          <w:szCs w:val="24"/>
+          <w:lang w:eastAsia="nl-NL"/>
+        </w:rPr>
+      </w:pPr>
+      <w:r>
+        <w:rPr>
+          <w:rFonts w:ascii="Calibri" w:eastAsia="Times New Roman" w:hAnsi="Calibri" w:cs="Times New Roman"/>
+          <w:color w:val="1F497D"/>
+          <w:lang w:eastAsia="nl-NL"/>
+        </w:rPr>
+        <w:t>Met vriendelijke groet,</w:t>
+      </w:r>
+    </w:p>
+    <w:p>
+      <w:pPr>
+        <w:shd w:val="clear" w:color="auto" w:fill="FFFFFF"/>
+        <w:spacing w:after="0" w:line="240" w:lineRule="auto"/>
+        <w:rPr>
+          <w:rFonts w:ascii="Tahoma" w:eastAsia="Times New Roman" w:hAnsi="Tahoma" w:cs="Tahoma"/>
+          <w:color w:val="212121"/>
+          <w:sz w:val="24"/>
+          <w:szCs w:val="24"/>
+          <w:lang w:eastAsia="nl-NL"/>
+        </w:rPr>
+      </w:pPr>
+      <w:r>
+        <w:rPr>
+          <w:rFonts w:ascii="Calibri" w:eastAsia="Times New Roman" w:hAnsi="Calibri" w:cs="Times New Roman"/>
+          <w:color w:val="1F497D"/>
+          <w:lang w:eastAsia="nl-NL"/>
+        </w:rPr>
+        <w:t> </w:t>
+      </w:r>
+    </w:p>
+    <w:p>
+      <w:pPr>
+        <w:shd w:val="clear" w:color="auto" w:fill="FFFFFF"/>
+        <w:spacing w:after="0" w:line="240" w:lineRule="auto"/>
+        <w:rPr>
+          <w:rFonts w:ascii="Tahoma" w:eastAsia="Times New Roman" w:hAnsi="Tahoma" w:cs="Tahoma"/>
+          <w:color w:val="212121"/>
+          <w:sz w:val="24"/>
+          <w:szCs w:val="24"/>
+          <w:lang w:eastAsia="nl-NL"/>
+        </w:rPr>
+      </w:pPr>
+      <w:r>
+        <w:rPr>
+          <w:rFonts w:ascii="Calibri" w:eastAsia="Times New Roman" w:hAnsi="Calibri" w:cs="Times New Roman"/>
+          <w:color w:val="1F497D"/>
+          <w:lang w:eastAsia="nl-NL"/>
+        </w:rPr>
+        <w:t>Vorselaars</w:t>
+      </w:r>
+    </w:p>
+    <w:p>
+      <w:pPr>
+        <w:shd w:val="clear" w:color="auto" w:fill="FFFFFF"/>
+        <w:spacing w:after="0" w:line="240" w:lineRule="auto"/>
+        <w:rPr>
+          <w:rFonts w:ascii="Tahoma" w:eastAsia="Times New Roman" w:hAnsi="Tahoma" w:cs="Tahoma"/>
+          <w:color w:val="212121"/>
+          <w:sz w:val="24"/>
+          <w:szCs w:val="24"/>
+          <w:lang w:eastAsia="nl-NL"/>
+        </w:rPr>
+      </w:pPr>
+      <w:r>
+        <w:rPr>
+          <w:rFonts w:ascii="Calibri" w:eastAsia="Times New Roman" w:hAnsi="Calibri" w:cs="Times New Roman"/>
+          <w:color w:val="1F497D"/>
+          <w:lang w:eastAsia="nl-NL"/>
+        </w:rPr>
+        <w:t> </w:t>
+      </w:r>
+    </w:p>
+    <w:p>
+      <w:pPr>
+        <w:shd w:val="clear" w:color="auto" w:fill="FFFFFF"/>
+        <w:spacing w:after="0" w:line="240" w:lineRule="auto"/>
+        <w:rPr>
+          <w:rFonts w:ascii="Tahoma" w:eastAsia="Times New Roman" w:hAnsi="Tahoma" w:cs="Tahoma"/>
+          <w:color w:val="212121"/>
+          <w:sz w:val="24"/>
+          <w:szCs w:val="24"/>
+          <w:lang w:eastAsia="nl-NL"/>
+        </w:rPr>
+      </w:pPr>
+      <w:r>
+        <w:rPr>
+          <w:rFonts w:ascii="Calibri" w:eastAsia="Times New Roman" w:hAnsi="Calibri" w:cs="Times New Roman"/>
+          <w:color w:val="1F497D"/>
+          <w:lang w:eastAsia="nl-NL"/>
+        </w:rPr>
+        <w:t> </w:t>
+      </w:r>
+    </w:p>
+    <w:p>
       <w:bookmarkStart w:id="1" w:name="_GoBack"/>
       <w:bookmarkEnd w:id="1"/>
     </w:p>
-    <w:p/>
     <w:sectPr>
       <w:footerReference w:type="default" r:id="rId6"/>
       <w:pgSz w:w="11906" w:h="16838"/>
@@ -824,7 +1036,7 @@
               <w:sz w:val="20"/>
               <w:szCs w:val="20"/>
             </w:rPr>
-            <w:t>12-9-2014</w:t>
+            <w:t>15-9-2014</w:t>
           </w:r>
           <w:r>
             <w:rPr>
@@ -1028,7 +1240,7 @@
                   <w:sz w:val="20"/>
                   <w:szCs w:val="20"/>
                 </w:rPr>
-                <w:t>1</w:t>
+                <w:t>2</w:t>
               </w:r>
               <w:r>
                 <w:rPr>

</xml_diff>